<commit_message>
Update CORE MERN desc
</commit_message>
<xml_diff>
--- a/Zhixiang_Teoh_resume.docx
+++ b/Zhixiang_Teoh_resume.docx
@@ -95,51 +95,17 @@
                 <w:szCs w:val="20"/>
               </w:rPr>
             </w:pPr>
-            <w:r>
-              <w:fldChar w:fldCharType="begin"/>
-            </w:r>
-            <w:r>
-              <w:instrText xml:space="preserve"> HYPERLINK "https://teohzhixiang.com" </w:instrText>
-            </w:r>
-            <w:r>
-              <w:fldChar w:fldCharType="separate"/>
-            </w:r>
-            <w:r>
-              <w:rPr>
-                <w:rStyle w:val="Hyperlink"/>
-                <w:rFonts w:ascii="IBM Plex Sans" w:hAnsi="IBM Plex Sans"/>
-                <w:sz w:val="20"/>
-                <w:szCs w:val="20"/>
-              </w:rPr>
-              <w:t>https://teoh</w:t>
-            </w:r>
-            <w:r>
-              <w:rPr>
-                <w:rStyle w:val="Hyperlink"/>
-                <w:rFonts w:ascii="IBM Plex Sans" w:hAnsi="IBM Plex Sans"/>
-                <w:sz w:val="20"/>
-                <w:szCs w:val="20"/>
-              </w:rPr>
-              <w:t>z</w:t>
-            </w:r>
-            <w:r>
-              <w:rPr>
-                <w:rStyle w:val="Hyperlink"/>
-                <w:rFonts w:ascii="IBM Plex Sans" w:hAnsi="IBM Plex Sans"/>
-                <w:sz w:val="20"/>
-                <w:szCs w:val="20"/>
-              </w:rPr>
-              <w:t>hixiang.com</w:t>
-            </w:r>
-            <w:r>
-              <w:rPr>
-                <w:rStyle w:val="Hyperlink"/>
-                <w:rFonts w:ascii="IBM Plex Sans" w:hAnsi="IBM Plex Sans"/>
-                <w:sz w:val="20"/>
-                <w:szCs w:val="20"/>
-              </w:rPr>
-              <w:fldChar w:fldCharType="end"/>
-            </w:r>
+            <w:hyperlink r:id="rId9" w:history="1">
+              <w:r>
+                <w:rPr>
+                  <w:rStyle w:val="Hyperlink"/>
+                  <w:rFonts w:ascii="IBM Plex Sans" w:hAnsi="IBM Plex Sans"/>
+                  <w:sz w:val="20"/>
+                  <w:szCs w:val="20"/>
+                </w:rPr>
+                <w:t>https://teohzhixiang.com</w:t>
+              </w:r>
+            </w:hyperlink>
           </w:p>
         </w:tc>
         <w:tc>
@@ -156,86 +122,17 @@
                 <w:szCs w:val="20"/>
               </w:rPr>
             </w:pPr>
-            <w:r>
-              <w:rPr>
-                <w:rStyle w:val="Hyperlink"/>
-                <w:rFonts w:ascii="IBM Plex Sans" w:hAnsi="IBM Plex Sans"/>
-                <w:sz w:val="20"/>
-                <w:szCs w:val="20"/>
-              </w:rPr>
-              <w:fldChar w:fldCharType="begin"/>
-            </w:r>
-            <w:r>
-              <w:rPr>
-                <w:rStyle w:val="Hyperlink"/>
-                <w:rFonts w:ascii="IBM Plex Sans" w:hAnsi="IBM Plex Sans"/>
-                <w:sz w:val="20"/>
-                <w:szCs w:val="20"/>
-              </w:rPr>
-              <w:instrText xml:space="preserve"> HYPERLINK "https://github.com/zhixiangteoh" </w:instrText>
-            </w:r>
-            <w:r>
-              <w:rPr>
-                <w:rStyle w:val="Hyperlink"/>
-                <w:rFonts w:ascii="IBM Plex Sans" w:hAnsi="IBM Plex Sans"/>
-                <w:sz w:val="20"/>
-                <w:szCs w:val="20"/>
-              </w:rPr>
-            </w:r>
-            <w:r>
-              <w:rPr>
-                <w:rStyle w:val="Hyperlink"/>
-                <w:rFonts w:ascii="IBM Plex Sans" w:hAnsi="IBM Plex Sans"/>
-                <w:sz w:val="20"/>
-                <w:szCs w:val="20"/>
-              </w:rPr>
-              <w:fldChar w:fldCharType="separate"/>
-            </w:r>
-            <w:r>
-              <w:rPr>
-                <w:rStyle w:val="Hyperlink"/>
-                <w:rFonts w:ascii="IBM Plex Sans" w:hAnsi="IBM Plex Sans"/>
-                <w:sz w:val="20"/>
-                <w:szCs w:val="20"/>
-              </w:rPr>
-              <w:t>https://</w:t>
-            </w:r>
-            <w:r>
-              <w:rPr>
-                <w:rStyle w:val="Hyperlink"/>
-                <w:rFonts w:ascii="IBM Plex Sans" w:hAnsi="IBM Plex Sans"/>
-                <w:sz w:val="20"/>
-                <w:szCs w:val="20"/>
-              </w:rPr>
-              <w:t>githu</w:t>
-            </w:r>
-            <w:r>
-              <w:rPr>
-                <w:rStyle w:val="Hyperlink"/>
-                <w:rFonts w:ascii="IBM Plex Sans" w:hAnsi="IBM Plex Sans"/>
-                <w:sz w:val="20"/>
-                <w:szCs w:val="20"/>
-              </w:rPr>
-              <w:t>b</w:t>
-            </w:r>
-            <w:r>
-              <w:rPr>
-                <w:rStyle w:val="Hyperlink"/>
-                <w:rFonts w:ascii="IBM Plex Sans" w:hAnsi="IBM Plex Sans"/>
-                <w:sz w:val="20"/>
-                <w:szCs w:val="20"/>
-              </w:rPr>
-              <w:t>.com/zhixiangteoh</w:t>
-            </w:r>
-            <w:r>
-              <w:rPr>
-                <w:rStyle w:val="Hyperlink"/>
-                <w:rFonts w:ascii="IBM Plex Sans" w:hAnsi="IBM Plex Sans"/>
-                <w:sz w:val="20"/>
-                <w:szCs w:val="20"/>
-              </w:rPr>
-              <w:fldChar w:fldCharType="end"/>
-            </w:r>
+            <w:hyperlink r:id="rId10" w:history="1">
+              <w:r>
+                <w:rPr>
+                  <w:rStyle w:val="Hyperlink"/>
+                  <w:rFonts w:ascii="IBM Plex Sans" w:hAnsi="IBM Plex Sans"/>
+                  <w:sz w:val="20"/>
+                  <w:szCs w:val="20"/>
+                </w:rPr>
+                <w:t>https://github.com/zhixiangteoh</w:t>
+              </w:r>
+            </w:hyperlink>
           </w:p>
         </w:tc>
         <w:tc>
@@ -511,7 +408,7 @@
         </w:rPr>
         <w:t xml:space="preserve">, </w:t>
       </w:r>
-      <w:hyperlink r:id="rId9" w:history="1">
+      <w:hyperlink r:id="rId11" w:history="1">
         <w:r>
           <w:rPr>
             <w:rStyle w:val="Hyperlink"/>
@@ -717,7 +614,7 @@
           <w:szCs w:val="22"/>
         </w:rPr>
       </w:pPr>
-      <w:hyperlink r:id="rId10" w:history="1">
+      <w:hyperlink r:id="rId12" w:history="1">
         <w:r>
           <w:rPr>
             <w:rStyle w:val="Hyperlink"/>
@@ -745,16 +642,7 @@
             <w:sz w:val="22"/>
             <w:szCs w:val="22"/>
           </w:rPr>
-          <w:t xml:space="preserve"> </w:t>
-        </w:r>
-        <w:r>
-          <w:rPr>
-            <w:rStyle w:val="Hyperlink"/>
-            <w:rFonts w:ascii="IBM Plex Sans" w:hAnsi="IBM Plex Sans"/>
-            <w:sz w:val="22"/>
-            <w:szCs w:val="22"/>
-          </w:rPr>
-          <w:t>layers</w:t>
+          <w:t xml:space="preserve"> layers</w:t>
         </w:r>
       </w:hyperlink>
     </w:p>
@@ -791,7 +679,6 @@
           <w:szCs w:val="22"/>
         </w:rPr>
       </w:pPr>
-      <w:proofErr w:type="gramStart"/>
       <w:r>
         <w:rPr>
           <w:rFonts w:ascii="IBM Plex Sans" w:hAnsi="IBM Plex Sans"/>
@@ -800,18 +687,7 @@
           <w:sz w:val="22"/>
           <w:szCs w:val="22"/>
         </w:rPr>
-        <w:t>Open Source</w:t>
-      </w:r>
-      <w:proofErr w:type="gramEnd"/>
-      <w:r>
-        <w:rPr>
-          <w:rFonts w:ascii="IBM Plex Sans" w:hAnsi="IBM Plex Sans"/>
-          <w:b/>
-          <w:bCs/>
-          <w:sz w:val="22"/>
-          <w:szCs w:val="22"/>
-        </w:rPr>
-        <w:t xml:space="preserve"> Fellow </w:t>
+        <w:t xml:space="preserve">Open Source Fellow </w:t>
       </w:r>
       <w:r>
         <w:rPr>
@@ -907,7 +783,7 @@
       <w:r>
         <w:t xml:space="preserve"> </w:t>
       </w:r>
-      <w:hyperlink r:id="rId11" w:history="1">
+      <w:hyperlink r:id="rId13" w:history="1">
         <w:r>
           <w:rPr>
             <w:rStyle w:val="Hyperlink"/>
@@ -924,7 +800,7 @@
         </w:rPr>
         <w:t> using </w:t>
       </w:r>
-      <w:hyperlink r:id="rId12" w:history="1">
+      <w:hyperlink r:id="rId14" w:history="1">
         <w:r>
           <w:rPr>
             <w:rStyle w:val="Hyperlink"/>
@@ -963,7 +839,7 @@
         </w:rPr>
         <w:t>rendering library and the new </w:t>
       </w:r>
-      <w:hyperlink r:id="rId13" w:anchor="videolayer" w:history="1">
+      <w:hyperlink r:id="rId15" w:anchor="videolayer" w:history="1">
         <w:r>
           <w:rPr>
             <w:rStyle w:val="Hyperlink"/>
@@ -1002,7 +878,7 @@
         </w:rPr>
         <w:t xml:space="preserve"> by </w:t>
       </w:r>
-      <w:hyperlink r:id="rId14" w:history="1">
+      <w:hyperlink r:id="rId16" w:history="1">
         <w:r>
           <w:rPr>
             <w:rStyle w:val="Hyperlink"/>
@@ -1279,7 +1155,7 @@
         </w:rPr>
         <w:t>Wrote </w:t>
       </w:r>
-      <w:hyperlink r:id="rId15" w:history="1">
+      <w:hyperlink r:id="rId17" w:history="1">
         <w:r>
           <w:rPr>
             <w:rStyle w:val="Hyperlink"/>
@@ -1325,7 +1201,7 @@
         </w:rPr>
         <w:t>Managed issues and releases, and </w:t>
       </w:r>
-      <w:hyperlink r:id="rId16" w:history="1">
+      <w:hyperlink r:id="rId18" w:history="1">
         <w:r>
           <w:rPr>
             <w:rStyle w:val="Hyperlink"/>
@@ -1479,7 +1355,7 @@
           <w:szCs w:val="22"/>
         </w:rPr>
       </w:pPr>
-      <w:hyperlink r:id="rId17" w:history="1">
+      <w:hyperlink r:id="rId19" w:history="1">
         <w:r>
           <w:rPr>
             <w:rStyle w:val="Hyperlink"/>
@@ -1488,8 +1364,43 @@
             <w:szCs w:val="22"/>
             <w:bdr w:val="none" w:sz="0" w:space="0" w:color="auto" w:frame="1"/>
           </w:rPr>
-          <w:t>Designed m</w:t>
+          <w:t>Designed material</w:t>
         </w:r>
+      </w:hyperlink>
+      <w:r>
+        <w:rPr>
+          <w:rFonts w:ascii="IBM Plex Sans" w:hAnsi="IBM Plex Sans"/>
+          <w:color w:val="000000"/>
+          <w:sz w:val="22"/>
+          <w:szCs w:val="22"/>
+        </w:rPr>
+        <w:t> for weekly labs, and hosted individual office hours; 20h/week</w:t>
+      </w:r>
+    </w:p>
+    <w:p>
+      <w:pPr>
+        <w:numPr>
+          <w:ilvl w:val="0"/>
+          <w:numId w:val="1"/>
+        </w:numPr>
+        <w:ind w:left="270" w:hanging="270"/>
+        <w:textAlignment w:val="baseline"/>
+        <w:rPr>
+          <w:rFonts w:ascii="IBM Plex Sans" w:hAnsi="IBM Plex Sans"/>
+          <w:sz w:val="22"/>
+          <w:szCs w:val="22"/>
+        </w:rPr>
+      </w:pPr>
+      <w:r>
+        <w:rPr>
+          <w:rFonts w:ascii="IBM Plex Sans" w:hAnsi="IBM Plex Sans"/>
+          <w:color w:val="000000"/>
+          <w:sz w:val="22"/>
+          <w:szCs w:val="22"/>
+        </w:rPr>
+        <w:t xml:space="preserve">Highest </w:t>
+      </w:r>
+      <w:hyperlink r:id="rId20" w:history="1">
         <w:r>
           <w:rPr>
             <w:rStyle w:val="Hyperlink"/>
@@ -1498,92 +1409,7 @@
             <w:szCs w:val="22"/>
             <w:bdr w:val="none" w:sz="0" w:space="0" w:color="auto" w:frame="1"/>
           </w:rPr>
-          <w:t>a</w:t>
-        </w:r>
-        <w:r>
-          <w:rPr>
-            <w:rStyle w:val="Hyperlink"/>
-            <w:rFonts w:ascii="IBM Plex Sans" w:hAnsi="IBM Plex Sans"/>
-            <w:sz w:val="22"/>
-            <w:szCs w:val="22"/>
-            <w:bdr w:val="none" w:sz="0" w:space="0" w:color="auto" w:frame="1"/>
-          </w:rPr>
-          <w:t>terial</w:t>
-        </w:r>
-      </w:hyperlink>
-      <w:r>
-        <w:rPr>
-          <w:rFonts w:ascii="IBM Plex Sans" w:hAnsi="IBM Plex Sans"/>
-          <w:color w:val="000000"/>
-          <w:sz w:val="22"/>
-          <w:szCs w:val="22"/>
-        </w:rPr>
-        <w:t> for weekly labs, and hosted individual office hours; 20h/week</w:t>
-      </w:r>
-    </w:p>
-    <w:p>
-      <w:pPr>
-        <w:numPr>
-          <w:ilvl w:val="0"/>
-          <w:numId w:val="1"/>
-        </w:numPr>
-        <w:ind w:left="270" w:hanging="270"/>
-        <w:textAlignment w:val="baseline"/>
-        <w:rPr>
-          <w:rFonts w:ascii="IBM Plex Sans" w:hAnsi="IBM Plex Sans"/>
-          <w:sz w:val="22"/>
-          <w:szCs w:val="22"/>
-        </w:rPr>
-      </w:pPr>
-      <w:r>
-        <w:rPr>
-          <w:rFonts w:ascii="IBM Plex Sans" w:hAnsi="IBM Plex Sans"/>
-          <w:color w:val="000000"/>
-          <w:sz w:val="22"/>
-          <w:szCs w:val="22"/>
-        </w:rPr>
-        <w:t xml:space="preserve">Highest </w:t>
-      </w:r>
-      <w:hyperlink r:id="rId18" w:history="1">
-        <w:r>
-          <w:rPr>
-            <w:rStyle w:val="Hyperlink"/>
-            <w:rFonts w:ascii="IBM Plex Sans" w:hAnsi="IBM Plex Sans"/>
-            <w:sz w:val="22"/>
-            <w:szCs w:val="22"/>
-            <w:bdr w:val="none" w:sz="0" w:space="0" w:color="auto" w:frame="1"/>
-          </w:rPr>
-          <w:t>OMETS te</w:t>
-        </w:r>
-        <w:r>
-          <w:rPr>
-            <w:rStyle w:val="Hyperlink"/>
-            <w:rFonts w:ascii="IBM Plex Sans" w:hAnsi="IBM Plex Sans"/>
-            <w:sz w:val="22"/>
-            <w:szCs w:val="22"/>
-            <w:bdr w:val="none" w:sz="0" w:space="0" w:color="auto" w:frame="1"/>
-          </w:rPr>
-          <w:t>a</w:t>
-        </w:r>
-        <w:r>
-          <w:rPr>
-            <w:rStyle w:val="Hyperlink"/>
-            <w:rFonts w:ascii="IBM Plex Sans" w:hAnsi="IBM Plex Sans"/>
-            <w:sz w:val="22"/>
-            <w:szCs w:val="22"/>
-            <w:bdr w:val="none" w:sz="0" w:space="0" w:color="auto" w:frame="1"/>
-          </w:rPr>
-          <w:t>c</w:t>
-        </w:r>
-        <w:r>
-          <w:rPr>
-            <w:rStyle w:val="Hyperlink"/>
-            <w:rFonts w:ascii="IBM Plex Sans" w:hAnsi="IBM Plex Sans"/>
-            <w:sz w:val="22"/>
-            <w:szCs w:val="22"/>
-            <w:bdr w:val="none" w:sz="0" w:space="0" w:color="auto" w:frame="1"/>
-          </w:rPr>
-          <w:t>hing survey</w:t>
+          <w:t>OMETS teaching survey</w:t>
         </w:r>
       </w:hyperlink>
       <w:r>
@@ -1709,7 +1535,7 @@
           <w:szCs w:val="22"/>
         </w:rPr>
       </w:pPr>
-      <w:hyperlink r:id="rId19" w:history="1">
+      <w:hyperlink r:id="rId21" w:history="1">
         <w:r>
           <w:rPr>
             <w:rStyle w:val="Hyperlink"/>
@@ -1793,7 +1619,7 @@
         </w:rPr>
         <w:t xml:space="preserve">k weekly categorized notes; </w:t>
       </w:r>
-      <w:hyperlink r:id="rId20" w:history="1">
+      <w:hyperlink r:id="rId22" w:history="1">
         <w:r>
           <w:rPr>
             <w:rStyle w:val="Hyperlink"/>
@@ -1890,7 +1716,7 @@
         </w:rPr>
         <w:t xml:space="preserve">uthored </w:t>
       </w:r>
-      <w:hyperlink r:id="rId21" w:history="1">
+      <w:hyperlink r:id="rId23" w:history="1">
         <w:r>
           <w:rPr>
             <w:rStyle w:val="Hyperlink"/>
@@ -1935,7 +1761,7 @@
           <w:szCs w:val="22"/>
         </w:rPr>
       </w:pPr>
-      <w:hyperlink r:id="rId22" w:history="1">
+      <w:hyperlink r:id="rId24" w:history="1">
         <w:proofErr w:type="spellStart"/>
         <w:r>
           <w:rPr>
@@ -2005,7 +1831,7 @@
         </w:rPr>
         <w:t xml:space="preserve"> collaborative Vim editor built with </w:t>
       </w:r>
-      <w:hyperlink r:id="rId23" w:history="1">
+      <w:hyperlink r:id="rId25" w:history="1">
         <w:r>
           <w:rPr>
             <w:rStyle w:val="Hyperlink"/>
@@ -2024,7 +1850,7 @@
         </w:rPr>
         <w:t xml:space="preserve">; </w:t>
       </w:r>
-      <w:hyperlink r:id="rId24" w:history="1">
+      <w:hyperlink r:id="rId26" w:history="1">
         <w:r>
           <w:rPr>
             <w:rStyle w:val="Hyperlink"/>
@@ -2050,7 +1876,7 @@
           <w:szCs w:val="22"/>
         </w:rPr>
       </w:pPr>
-      <w:hyperlink r:id="rId25" w:history="1">
+      <w:hyperlink r:id="rId27" w:history="1">
         <w:r>
           <w:rPr>
             <w:rStyle w:val="Hyperlink"/>
@@ -2107,7 +1933,7 @@
           <w:szCs w:val="22"/>
         </w:rPr>
       </w:pPr>
-      <w:hyperlink r:id="rId26" w:history="1">
+      <w:hyperlink r:id="rId28" w:history="1">
         <w:r>
           <w:rPr>
             <w:rStyle w:val="Hyperlink"/>
@@ -2184,6 +2010,14 @@
         </w:rPr>
         <w:t>Interactive course review web platform built on MERN stack</w:t>
       </w:r>
+      <w:r>
+        <w:rPr>
+          <w:rFonts w:ascii="IBM Plex Sans" w:hAnsi="IBM Plex Sans"/>
+          <w:sz w:val="22"/>
+          <w:szCs w:val="22"/>
+        </w:rPr>
+        <w:t>, React frontend and RESTful backend API</w:t>
+      </w:r>
     </w:p>
     <w:p>
       <w:pPr>
@@ -2218,7 +2052,7 @@
         </w:rPr>
         <w:t xml:space="preserve">functional login system built from scratch, and integrated with </w:t>
       </w:r>
-      <w:hyperlink r:id="rId27" w:history="1">
+      <w:hyperlink r:id="rId29" w:history="1">
         <w:proofErr w:type="spellStart"/>
         <w:r>
           <w:rPr>
@@ -2278,7 +2112,7 @@
           <w:szCs w:val="22"/>
         </w:rPr>
       </w:pPr>
-      <w:hyperlink r:id="rId28" w:history="1">
+      <w:hyperlink r:id="rId30" w:history="1">
         <w:r>
           <w:rPr>
             <w:rStyle w:val="Hyperlink"/>
@@ -2288,29 +2122,7 @@
             <w:sz w:val="22"/>
             <w:szCs w:val="22"/>
           </w:rPr>
-          <w:t>Monads in J</w:t>
-        </w:r>
-        <w:r>
-          <w:rPr>
-            <w:rStyle w:val="Hyperlink"/>
-            <w:rFonts w:ascii="IBM Plex Sans" w:hAnsi="IBM Plex Sans"/>
-            <w:b/>
-            <w:bCs/>
-            <w:sz w:val="22"/>
-            <w:szCs w:val="22"/>
-          </w:rPr>
-          <w:t>a</w:t>
-        </w:r>
-        <w:r>
-          <w:rPr>
-            <w:rStyle w:val="Hyperlink"/>
-            <w:rFonts w:ascii="IBM Plex Sans" w:hAnsi="IBM Plex Sans"/>
-            <w:b/>
-            <w:bCs/>
-            <w:sz w:val="22"/>
-            <w:szCs w:val="22"/>
-          </w:rPr>
-          <w:t>va</w:t>
+          <w:t>Monads in Java</w:t>
         </w:r>
       </w:hyperlink>
       <w:r>
@@ -2375,7 +2187,7 @@
         </w:rPr>
         <w:t xml:space="preserve">Wrote body sections, code snippets for </w:t>
       </w:r>
-      <w:hyperlink r:id="rId29" w:history="1">
+      <w:hyperlink r:id="rId31" w:history="1">
         <w:r>
           <w:rPr>
             <w:rStyle w:val="Hyperlink"/>
@@ -2394,7 +2206,7 @@
         </w:rPr>
         <w:t xml:space="preserve"> and </w:t>
       </w:r>
-      <w:hyperlink r:id="rId30" w:history="1">
+      <w:hyperlink r:id="rId32" w:history="1">
         <w:r>
           <w:rPr>
             <w:rStyle w:val="Hyperlink"/>
@@ -2413,7 +2225,7 @@
         </w:rPr>
         <w:t xml:space="preserve"> classes, </w:t>
       </w:r>
-      <w:hyperlink r:id="rId31" w:history="1">
+      <w:hyperlink r:id="rId33" w:history="1">
         <w:r>
           <w:rPr>
             <w:rStyle w:val="Hyperlink"/>
@@ -2450,7 +2262,7 @@
           <w:szCs w:val="22"/>
         </w:rPr>
       </w:pPr>
-      <w:hyperlink r:id="rId32" w:history="1">
+      <w:hyperlink r:id="rId34" w:history="1">
         <w:r>
           <w:rPr>
             <w:rStyle w:val="Hyperlink"/>
@@ -2460,29 +2272,7 @@
             <w:sz w:val="22"/>
             <w:szCs w:val="22"/>
           </w:rPr>
-          <w:t>Machine Learning</w:t>
-        </w:r>
-        <w:r>
-          <w:rPr>
-            <w:rStyle w:val="Hyperlink"/>
-            <w:rFonts w:ascii="IBM Plex Sans" w:hAnsi="IBM Plex Sans"/>
-            <w:b/>
-            <w:bCs/>
-            <w:sz w:val="22"/>
-            <w:szCs w:val="22"/>
-          </w:rPr>
-          <w:t xml:space="preserve"> </w:t>
-        </w:r>
-        <w:r>
-          <w:rPr>
-            <w:rStyle w:val="Hyperlink"/>
-            <w:rFonts w:ascii="IBM Plex Sans" w:hAnsi="IBM Plex Sans"/>
-            <w:b/>
-            <w:bCs/>
-            <w:sz w:val="22"/>
-            <w:szCs w:val="22"/>
-          </w:rPr>
-          <w:t>Methods in R</w:t>
+          <w:t>Machine Learning Methods in R</w:t>
         </w:r>
       </w:hyperlink>
       <w:r>

</xml_diff>

<commit_message>
Add Pop; July '21 update
</commit_message>
<xml_diff>
--- a/Zhixiang_Teoh_resume.docx
+++ b/Zhixiang_Teoh_resume.docx
@@ -307,72 +307,17 @@
         </w:rPr>
         <w:t xml:space="preserve"> </w:t>
       </w:r>
-      <w:r>
-        <w:rPr>
-          <w:rFonts w:ascii="IBM Plex Sans" w:hAnsi="IBM Plex Sans"/>
-          <w:sz w:val="22"/>
-          <w:szCs w:val="22"/>
-        </w:rPr>
-        <w:fldChar w:fldCharType="begin"/>
-      </w:r>
-      <w:r>
-        <w:rPr>
-          <w:rFonts w:ascii="IBM Plex Sans" w:hAnsi="IBM Plex Sans"/>
-          <w:sz w:val="22"/>
-          <w:szCs w:val="22"/>
-        </w:rPr>
-        <w:instrText xml:space="preserve"> HYPERLINK "https://www.umichdsc.org/team.html" </w:instrText>
-      </w:r>
-      <w:r>
-        <w:rPr>
-          <w:rFonts w:ascii="IBM Plex Sans" w:hAnsi="IBM Plex Sans"/>
-          <w:sz w:val="22"/>
-          <w:szCs w:val="22"/>
-        </w:rPr>
-      </w:r>
-      <w:r>
-        <w:rPr>
-          <w:rFonts w:ascii="IBM Plex Sans" w:hAnsi="IBM Plex Sans"/>
-          <w:sz w:val="22"/>
-          <w:szCs w:val="22"/>
-        </w:rPr>
-        <w:fldChar w:fldCharType="separate"/>
-      </w:r>
-      <w:r>
-        <w:rPr>
-          <w:rStyle w:val="Hyperlink"/>
-          <w:rFonts w:ascii="IBM Plex Sans" w:hAnsi="IBM Plex Sans"/>
-          <w:sz w:val="22"/>
-          <w:szCs w:val="22"/>
-        </w:rPr>
-        <w:t>Google DSC Design &amp; E</w:t>
-      </w:r>
-      <w:r>
-        <w:rPr>
-          <w:rStyle w:val="Hyperlink"/>
-          <w:rFonts w:ascii="IBM Plex Sans" w:hAnsi="IBM Plex Sans"/>
-          <w:sz w:val="22"/>
-          <w:szCs w:val="22"/>
-        </w:rPr>
-        <w:t>n</w:t>
-      </w:r>
-      <w:r>
-        <w:rPr>
-          <w:rStyle w:val="Hyperlink"/>
-          <w:rFonts w:ascii="IBM Plex Sans" w:hAnsi="IBM Plex Sans"/>
-          <w:sz w:val="22"/>
-          <w:szCs w:val="22"/>
-        </w:rPr>
-        <w:t>gineering</w:t>
-      </w:r>
-      <w:r>
-        <w:rPr>
-          <w:rFonts w:ascii="IBM Plex Sans" w:hAnsi="IBM Plex Sans"/>
-          <w:sz w:val="22"/>
-          <w:szCs w:val="22"/>
-        </w:rPr>
-        <w:fldChar w:fldCharType="end"/>
-      </w:r>
+      <w:hyperlink r:id="rId12" w:history="1">
+        <w:r>
+          <w:rPr>
+            <w:rStyle w:val="Hyperlink"/>
+            <w:rFonts w:ascii="IBM Plex Sans" w:hAnsi="IBM Plex Sans"/>
+            <w:sz w:val="22"/>
+            <w:szCs w:val="22"/>
+          </w:rPr>
+          <w:t>Google DSC Design &amp; Engineering</w:t>
+        </w:r>
+      </w:hyperlink>
       <w:r>
         <w:rPr>
           <w:rFonts w:ascii="IBM Plex Sans" w:hAnsi="IBM Plex Sans"/>
@@ -523,7 +468,7 @@
         </w:rPr>
         <w:t xml:space="preserve">, </w:t>
       </w:r>
-      <w:hyperlink r:id="rId12" w:history="1">
+      <w:hyperlink r:id="rId13" w:history="1">
         <w:r>
           <w:rPr>
             <w:rStyle w:val="Hyperlink"/>
@@ -586,25 +531,7 @@
           <w:sz w:val="22"/>
           <w:szCs w:val="22"/>
         </w:rPr>
-        <w:t xml:space="preserve">Java, C++, JavaScript, Python, </w:t>
-      </w:r>
-      <w:proofErr w:type="spellStart"/>
-      <w:r>
-        <w:rPr>
-          <w:rFonts w:ascii="IBM Plex Sans" w:hAnsi="IBM Plex Sans"/>
-          <w:sz w:val="22"/>
-          <w:szCs w:val="22"/>
-        </w:rPr>
-        <w:t>OCaml</w:t>
-      </w:r>
-      <w:proofErr w:type="spellEnd"/>
-      <w:r>
-        <w:rPr>
-          <w:rFonts w:ascii="IBM Plex Sans" w:hAnsi="IBM Plex Sans"/>
-          <w:sz w:val="22"/>
-          <w:szCs w:val="22"/>
-        </w:rPr>
-        <w:t>, Haskell</w:t>
+        <w:t>Java, C++, JavaScript, Python, OCaml, Haskell</w:t>
       </w:r>
     </w:p>
     <w:p>
@@ -653,47 +580,71 @@
           <w:sz w:val="22"/>
           <w:szCs w:val="22"/>
         </w:rPr>
-        <w:t xml:space="preserve">JUnit, Enzyme, </w:t>
-      </w:r>
-      <w:r>
-        <w:rPr>
-          <w:rFonts w:ascii="IBM Plex Sans" w:hAnsi="IBM Plex Sans"/>
-          <w:sz w:val="22"/>
-          <w:szCs w:val="22"/>
-        </w:rPr>
-        <w:t>React</w:t>
-      </w:r>
-      <w:r>
-        <w:rPr>
-          <w:rFonts w:ascii="IBM Plex Sans" w:hAnsi="IBM Plex Sans"/>
-          <w:sz w:val="22"/>
-          <w:szCs w:val="22"/>
-        </w:rPr>
-        <w:t xml:space="preserve"> (Redux, Context),</w:t>
-      </w:r>
-      <w:r>
-        <w:rPr>
-          <w:rFonts w:ascii="IBM Plex Sans" w:hAnsi="IBM Plex Sans"/>
-          <w:sz w:val="22"/>
-          <w:szCs w:val="22"/>
-        </w:rPr>
-        <w:t xml:space="preserve"> </w:t>
-      </w:r>
-      <w:r>
-        <w:rPr>
-          <w:rFonts w:ascii="IBM Plex Sans" w:hAnsi="IBM Plex Sans"/>
-          <w:sz w:val="22"/>
-          <w:szCs w:val="22"/>
-        </w:rPr>
-        <w:t xml:space="preserve">Three.js, Node.js, </w:t>
-      </w:r>
-      <w:r>
-        <w:rPr>
-          <w:rFonts w:ascii="IBM Plex Sans" w:hAnsi="IBM Plex Sans"/>
-          <w:sz w:val="22"/>
-          <w:szCs w:val="22"/>
-        </w:rPr>
-        <w:t>MongoDB, SQL, CI/CD</w:t>
+        <w:t xml:space="preserve">JUnit, </w:t>
+      </w:r>
+      <w:r>
+        <w:rPr>
+          <w:rFonts w:ascii="IBM Plex Sans" w:hAnsi="IBM Plex Sans"/>
+          <w:sz w:val="22"/>
+          <w:szCs w:val="22"/>
+        </w:rPr>
+        <w:t>Mocha/Chai</w:t>
+      </w:r>
+      <w:r>
+        <w:rPr>
+          <w:rFonts w:ascii="IBM Plex Sans" w:hAnsi="IBM Plex Sans"/>
+          <w:sz w:val="22"/>
+          <w:szCs w:val="22"/>
+        </w:rPr>
+        <w:t xml:space="preserve">, </w:t>
+      </w:r>
+      <w:r>
+        <w:rPr>
+          <w:rFonts w:ascii="IBM Plex Sans" w:hAnsi="IBM Plex Sans"/>
+          <w:sz w:val="22"/>
+          <w:szCs w:val="22"/>
+        </w:rPr>
+        <w:t xml:space="preserve">React, </w:t>
+      </w:r>
+      <w:r>
+        <w:rPr>
+          <w:rFonts w:ascii="IBM Plex Sans" w:hAnsi="IBM Plex Sans"/>
+          <w:sz w:val="22"/>
+          <w:szCs w:val="22"/>
+        </w:rPr>
+        <w:t xml:space="preserve">Three.js, </w:t>
+      </w:r>
+      <w:r>
+        <w:rPr>
+          <w:rFonts w:ascii="IBM Plex Sans" w:hAnsi="IBM Plex Sans"/>
+          <w:sz w:val="22"/>
+          <w:szCs w:val="22"/>
+        </w:rPr>
+        <w:t xml:space="preserve">Node.js, </w:t>
+      </w:r>
+      <w:r>
+        <w:rPr>
+          <w:rFonts w:ascii="IBM Plex Sans" w:hAnsi="IBM Plex Sans"/>
+          <w:sz w:val="22"/>
+          <w:szCs w:val="22"/>
+        </w:rPr>
+        <w:t xml:space="preserve">MongoDB, SQL, </w:t>
+      </w:r>
+      <w:r>
+        <w:rPr>
+          <w:rFonts w:ascii="IBM Plex Sans" w:hAnsi="IBM Plex Sans"/>
+          <w:sz w:val="22"/>
+          <w:szCs w:val="22"/>
+        </w:rPr>
+        <w:t xml:space="preserve">Docker/K8S, </w:t>
+      </w:r>
+      <w:r>
+        <w:rPr>
+          <w:rFonts w:ascii="IBM Plex Sans" w:hAnsi="IBM Plex Sans"/>
+          <w:sz w:val="22"/>
+          <w:szCs w:val="22"/>
+        </w:rPr>
+        <w:t>CI/CD</w:t>
       </w:r>
     </w:p>
     <w:p>
@@ -729,7 +680,7 @@
           <w:szCs w:val="22"/>
         </w:rPr>
       </w:pPr>
-      <w:hyperlink r:id="rId13" w:history="1">
+      <w:hyperlink r:id="rId14" w:history="1">
         <w:r>
           <w:rPr>
             <w:rStyle w:val="Hyperlink"/>
@@ -737,27 +688,7 @@
             <w:sz w:val="22"/>
             <w:szCs w:val="22"/>
           </w:rPr>
-          <w:t xml:space="preserve">Featured on Facebook’s developers blog for work on </w:t>
-        </w:r>
-        <w:proofErr w:type="spellStart"/>
-        <w:r>
-          <w:rPr>
-            <w:rStyle w:val="Hyperlink"/>
-            <w:rFonts w:ascii="IBM Plex Sans" w:hAnsi="IBM Plex Sans"/>
-            <w:sz w:val="22"/>
-            <w:szCs w:val="22"/>
-          </w:rPr>
-          <w:t>WebXR</w:t>
-        </w:r>
-        <w:proofErr w:type="spellEnd"/>
-        <w:r>
-          <w:rPr>
-            <w:rStyle w:val="Hyperlink"/>
-            <w:rFonts w:ascii="IBM Plex Sans" w:hAnsi="IBM Plex Sans"/>
-            <w:sz w:val="22"/>
-            <w:szCs w:val="22"/>
-          </w:rPr>
-          <w:t xml:space="preserve"> layers</w:t>
+          <w:t>Featured on Facebook’s developers blog for work on WebXR layers</w:t>
         </w:r>
       </w:hyperlink>
     </w:p>
@@ -802,7 +733,7 @@
           <w:sz w:val="22"/>
           <w:szCs w:val="22"/>
         </w:rPr>
-        <w:t>SRE Software Engineer Intern</w:t>
+        <w:t>Backend Engineer Intern</w:t>
       </w:r>
       <w:r>
         <w:rPr>
@@ -812,23 +743,13 @@
         </w:rPr>
         <w:t xml:space="preserve">, </w:t>
       </w:r>
-      <w:proofErr w:type="spellStart"/>
-      <w:r>
-        <w:rPr>
-          <w:rFonts w:ascii="IBM Plex Sans" w:hAnsi="IBM Plex Sans"/>
-          <w:sz w:val="22"/>
-          <w:szCs w:val="22"/>
-        </w:rPr>
-        <w:t>Benefitfocus</w:t>
-      </w:r>
-      <w:proofErr w:type="spellEnd"/>
-      <w:r>
-        <w:rPr>
-          <w:rFonts w:ascii="IBM Plex Sans" w:hAnsi="IBM Plex Sans"/>
-          <w:sz w:val="22"/>
-          <w:szCs w:val="22"/>
-        </w:rPr>
-        <w:t xml:space="preserve">, </w:t>
+      <w:r>
+        <w:rPr>
+          <w:rFonts w:ascii="IBM Plex Sans" w:hAnsi="IBM Plex Sans"/>
+          <w:sz w:val="22"/>
+          <w:szCs w:val="22"/>
+        </w:rPr>
+        <w:t xml:space="preserve">Pop Social Inc., </w:t>
       </w:r>
       <w:r>
         <w:rPr>
@@ -860,15 +781,7 @@
           <w:sz w:val="22"/>
           <w:szCs w:val="22"/>
         </w:rPr>
-        <w:t>Aug</w:t>
-      </w:r>
-      <w:r>
-        <w:rPr>
-          <w:rFonts w:ascii="IBM Plex Sans" w:hAnsi="IBM Plex Sans"/>
-          <w:sz w:val="22"/>
-          <w:szCs w:val="22"/>
-        </w:rPr>
-        <w:t xml:space="preserve"> 2021</w:t>
+        <w:t>Present</w:t>
       </w:r>
     </w:p>
     <w:p>
@@ -891,21 +804,38 @@
           <w:sz w:val="22"/>
           <w:szCs w:val="22"/>
         </w:rPr>
-        <w:t xml:space="preserve">Write deployment automation scripts, </w:t>
-      </w:r>
-      <w:r>
-        <w:rPr>
-          <w:rFonts w:ascii="IBM Plex Sans" w:hAnsi="IBM Plex Sans"/>
-          <w:sz w:val="22"/>
-          <w:szCs w:val="22"/>
-        </w:rPr>
-        <w:t>automation tasks for continuous integration and delivery (CI/CD)</w:t>
-      </w:r>
-    </w:p>
-    <w:p>
-      <w:pPr>
-        <w:rPr>
-          <w:rFonts w:ascii="IBM Plex Sans" w:hAnsi="IBM Plex Sans"/>
+        <w:t>Write backend API test scripts and documentation, and improve type-safety of backend services</w:t>
+      </w:r>
+    </w:p>
+    <w:p>
+      <w:pPr>
+        <w:pStyle w:val="ListParagraph"/>
+        <w:numPr>
+          <w:ilvl w:val="0"/>
+          <w:numId w:val="1"/>
+        </w:numPr>
+        <w:ind w:left="270" w:hanging="270"/>
+        <w:rPr>
+          <w:rFonts w:ascii="IBM Plex Sans" w:hAnsi="IBM Plex Sans"/>
+          <w:sz w:val="22"/>
+          <w:szCs w:val="22"/>
+        </w:rPr>
+      </w:pPr>
+      <w:r>
+        <w:rPr>
+          <w:rFonts w:ascii="IBM Plex Sans" w:hAnsi="IBM Plex Sans"/>
+          <w:sz w:val="22"/>
+          <w:szCs w:val="22"/>
+        </w:rPr>
+        <w:t>Design backend scheme for scalable search functionality and cloud storage image upload</w:t>
+      </w:r>
+    </w:p>
+    <w:p>
+      <w:pPr>
+        <w:rPr>
+          <w:rFonts w:ascii="IBM Plex Sans" w:hAnsi="IBM Plex Sans"/>
+          <w:b/>
+          <w:bCs/>
           <w:sz w:val="6"/>
           <w:szCs w:val="6"/>
         </w:rPr>
@@ -919,7 +849,6 @@
           <w:szCs w:val="22"/>
         </w:rPr>
       </w:pPr>
-      <w:proofErr w:type="gramStart"/>
       <w:r>
         <w:rPr>
           <w:rFonts w:ascii="IBM Plex Sans" w:hAnsi="IBM Plex Sans"/>
@@ -928,9 +857,105 @@
           <w:sz w:val="22"/>
           <w:szCs w:val="22"/>
         </w:rPr>
-        <w:t>Open Source</w:t>
-      </w:r>
-      <w:proofErr w:type="gramEnd"/>
+        <w:t>SRE Software Engineer Intern</w:t>
+      </w:r>
+      <w:r>
+        <w:rPr>
+          <w:rFonts w:ascii="IBM Plex Sans" w:hAnsi="IBM Plex Sans"/>
+          <w:sz w:val="22"/>
+          <w:szCs w:val="22"/>
+        </w:rPr>
+        <w:t xml:space="preserve">, </w:t>
+      </w:r>
+      <w:r>
+        <w:rPr>
+          <w:rFonts w:ascii="IBM Plex Sans" w:hAnsi="IBM Plex Sans"/>
+          <w:sz w:val="22"/>
+          <w:szCs w:val="22"/>
+        </w:rPr>
+        <w:t xml:space="preserve">Benefitfocus, </w:t>
+      </w:r>
+      <w:r>
+        <w:rPr>
+          <w:rFonts w:ascii="IBM Plex Sans" w:hAnsi="IBM Plex Sans"/>
+          <w:sz w:val="22"/>
+          <w:szCs w:val="22"/>
+        </w:rPr>
+        <w:t xml:space="preserve">Remote, </w:t>
+      </w:r>
+      <w:r>
+        <w:rPr>
+          <w:rFonts w:ascii="IBM Plex Sans" w:hAnsi="IBM Plex Sans"/>
+          <w:sz w:val="22"/>
+          <w:szCs w:val="22"/>
+        </w:rPr>
+        <w:t>May</w:t>
+      </w:r>
+      <w:r>
+        <w:rPr>
+          <w:rFonts w:ascii="IBM Plex Sans" w:hAnsi="IBM Plex Sans"/>
+          <w:sz w:val="22"/>
+          <w:szCs w:val="22"/>
+        </w:rPr>
+        <w:t xml:space="preserve"> 2021 - </w:t>
+      </w:r>
+      <w:r>
+        <w:rPr>
+          <w:rFonts w:ascii="IBM Plex Sans" w:hAnsi="IBM Plex Sans"/>
+          <w:sz w:val="22"/>
+          <w:szCs w:val="22"/>
+        </w:rPr>
+        <w:t>Aug</w:t>
+      </w:r>
+      <w:r>
+        <w:rPr>
+          <w:rFonts w:ascii="IBM Plex Sans" w:hAnsi="IBM Plex Sans"/>
+          <w:sz w:val="22"/>
+          <w:szCs w:val="22"/>
+        </w:rPr>
+        <w:t xml:space="preserve"> 2021</w:t>
+      </w:r>
+    </w:p>
+    <w:p>
+      <w:pPr>
+        <w:pStyle w:val="ListParagraph"/>
+        <w:numPr>
+          <w:ilvl w:val="0"/>
+          <w:numId w:val="1"/>
+        </w:numPr>
+        <w:ind w:left="270" w:hanging="270"/>
+        <w:rPr>
+          <w:rFonts w:ascii="IBM Plex Sans" w:hAnsi="IBM Plex Sans"/>
+          <w:sz w:val="22"/>
+          <w:szCs w:val="22"/>
+        </w:rPr>
+      </w:pPr>
+      <w:r>
+        <w:rPr>
+          <w:rFonts w:ascii="IBM Plex Sans" w:hAnsi="IBM Plex Sans"/>
+          <w:sz w:val="22"/>
+          <w:szCs w:val="22"/>
+        </w:rPr>
+        <w:t>Write deployment automation scripts, automation tasks for continuous integration and delivery (CI/CD)</w:t>
+      </w:r>
+    </w:p>
+    <w:p>
+      <w:pPr>
+        <w:rPr>
+          <w:rFonts w:ascii="IBM Plex Sans" w:hAnsi="IBM Plex Sans"/>
+          <w:sz w:val="6"/>
+          <w:szCs w:val="6"/>
+        </w:rPr>
+      </w:pPr>
+    </w:p>
+    <w:p>
+      <w:pPr>
+        <w:rPr>
+          <w:rFonts w:ascii="IBM Plex Sans" w:hAnsi="IBM Plex Sans"/>
+          <w:sz w:val="22"/>
+          <w:szCs w:val="22"/>
+        </w:rPr>
+      </w:pPr>
       <w:r>
         <w:rPr>
           <w:rFonts w:ascii="IBM Plex Sans" w:hAnsi="IBM Plex Sans"/>
@@ -939,7 +964,7 @@
           <w:sz w:val="22"/>
           <w:szCs w:val="22"/>
         </w:rPr>
-        <w:t xml:space="preserve"> Fellow </w:t>
+        <w:t xml:space="preserve">Open Source Fellow </w:t>
       </w:r>
       <w:r>
         <w:rPr>
@@ -971,7 +996,6 @@
         </w:rPr>
         <w:t>Facebook/</w:t>
       </w:r>
-      <w:proofErr w:type="spellStart"/>
       <w:r>
         <w:rPr>
           <w:rFonts w:ascii="IBM Plex Sans" w:hAnsi="IBM Plex Sans"/>
@@ -982,7 +1006,6 @@
         </w:rPr>
         <w:t>WebXR</w:t>
       </w:r>
-      <w:proofErr w:type="spellEnd"/>
       <w:r>
         <w:rPr>
           <w:rFonts w:ascii="IBM Plex Sans" w:hAnsi="IBM Plex Sans"/>
@@ -1035,7 +1058,7 @@
       <w:r>
         <w:t xml:space="preserve"> </w:t>
       </w:r>
-      <w:hyperlink r:id="rId14" w:history="1">
+      <w:hyperlink r:id="rId15" w:history="1">
         <w:r>
           <w:rPr>
             <w:rStyle w:val="Hyperlink"/>
@@ -1052,7 +1075,7 @@
         </w:rPr>
         <w:t> using </w:t>
       </w:r>
-      <w:hyperlink r:id="rId15" w:history="1">
+      <w:hyperlink r:id="rId16" w:history="1">
         <w:r>
           <w:rPr>
             <w:rStyle w:val="Hyperlink"/>
@@ -1091,7 +1114,7 @@
         </w:rPr>
         <w:t>rendering library and the new </w:t>
       </w:r>
-      <w:hyperlink r:id="rId16" w:anchor="videolayer" w:history="1">
+      <w:hyperlink r:id="rId17" w:anchor="videolayer" w:history="1">
         <w:r>
           <w:rPr>
             <w:rStyle w:val="Hyperlink"/>
@@ -1130,7 +1153,7 @@
         </w:rPr>
         <w:t xml:space="preserve"> by </w:t>
       </w:r>
-      <w:hyperlink r:id="rId17" w:history="1">
+      <w:hyperlink r:id="rId18" w:history="1">
         <w:r>
           <w:rPr>
             <w:rStyle w:val="Hyperlink"/>
@@ -1138,19 +1161,8 @@
             <w:sz w:val="22"/>
             <w:szCs w:val="22"/>
           </w:rPr>
-          <w:t xml:space="preserve">Rik </w:t>
+          <w:t>Rik Cabanier</w:t>
         </w:r>
-        <w:proofErr w:type="spellStart"/>
-        <w:r>
-          <w:rPr>
-            <w:rStyle w:val="Hyperlink"/>
-            <w:rFonts w:ascii="IBM Plex Sans" w:hAnsi="IBM Plex Sans"/>
-            <w:sz w:val="22"/>
-            <w:szCs w:val="22"/>
-          </w:rPr>
-          <w:t>Cabanier</w:t>
-        </w:r>
-        <w:proofErr w:type="spellEnd"/>
       </w:hyperlink>
       <w:r>
         <w:rPr>
@@ -1222,18 +1234,8 @@
           <w:sz w:val="22"/>
           <w:szCs w:val="22"/>
         </w:rPr>
-        <w:t xml:space="preserve"> </w:t>
-      </w:r>
-      <w:proofErr w:type="spellStart"/>
-      <w:r>
-        <w:rPr>
-          <w:rFonts w:ascii="IBM Plex Sans" w:hAnsi="IBM Plex Sans"/>
-          <w:sz w:val="22"/>
-          <w:szCs w:val="22"/>
-        </w:rPr>
-        <w:t>SlateVim</w:t>
-      </w:r>
-      <w:proofErr w:type="spellEnd"/>
+        <w:t xml:space="preserve"> SlateVim</w:t>
+      </w:r>
       <w:r>
         <w:rPr>
           <w:rFonts w:ascii="IBM Plex Sans" w:hAnsi="IBM Plex Sans"/>
@@ -1382,7 +1384,7 @@
         </w:rPr>
         <w:t>Wrote </w:t>
       </w:r>
-      <w:hyperlink r:id="rId18" w:history="1">
+      <w:hyperlink r:id="rId19" w:history="1">
         <w:r>
           <w:rPr>
             <w:rStyle w:val="Hyperlink"/>
@@ -1428,7 +1430,7 @@
         </w:rPr>
         <w:t>Managed issues and releases, and </w:t>
       </w:r>
-      <w:hyperlink r:id="rId19" w:history="1">
+      <w:hyperlink r:id="rId20" w:history="1">
         <w:r>
           <w:rPr>
             <w:rStyle w:val="Hyperlink"/>
@@ -1598,7 +1600,7 @@
           <w:szCs w:val="22"/>
         </w:rPr>
       </w:pPr>
-      <w:hyperlink r:id="rId20" w:history="1">
+      <w:hyperlink r:id="rId21" w:history="1">
         <w:r>
           <w:rPr>
             <w:rStyle w:val="Hyperlink"/>
@@ -1643,7 +1645,7 @@
         </w:rPr>
         <w:t xml:space="preserve">Highest </w:t>
       </w:r>
-      <w:hyperlink r:id="rId21" w:history="1">
+      <w:hyperlink r:id="rId22" w:history="1">
         <w:r>
           <w:rPr>
             <w:rStyle w:val="Hyperlink"/>
@@ -1707,7 +1709,7 @@
           <w:szCs w:val="22"/>
         </w:rPr>
       </w:pPr>
-      <w:hyperlink r:id="rId22" w:history="1">
+      <w:hyperlink r:id="rId23" w:history="1">
         <w:r>
           <w:rPr>
             <w:rStyle w:val="Hyperlink"/>
@@ -1791,7 +1793,7 @@
         </w:rPr>
         <w:t xml:space="preserve">k weekly categorized notes; </w:t>
       </w:r>
-      <w:hyperlink r:id="rId23" w:history="1">
+      <w:hyperlink r:id="rId24" w:history="1">
         <w:r>
           <w:rPr>
             <w:rStyle w:val="Hyperlink"/>
@@ -1868,7 +1870,7 @@
         </w:rPr>
         <w:t xml:space="preserve">, </w:t>
       </w:r>
-      <w:hyperlink r:id="rId24" w:history="1">
+      <w:hyperlink r:id="rId25" w:history="1">
         <w:r>
           <w:rPr>
             <w:rStyle w:val="Hyperlink"/>
@@ -1897,8 +1899,7 @@
           <w:szCs w:val="22"/>
         </w:rPr>
       </w:pPr>
-      <w:hyperlink r:id="rId25" w:history="1">
-        <w:proofErr w:type="spellStart"/>
+      <w:hyperlink r:id="rId26" w:history="1">
         <w:r>
           <w:rPr>
             <w:rStyle w:val="Hyperlink"/>
@@ -1910,7 +1911,6 @@
           </w:rPr>
           <w:t>SlateVim</w:t>
         </w:r>
-        <w:proofErr w:type="spellEnd"/>
       </w:hyperlink>
       <w:r>
         <w:rPr>
@@ -1967,7 +1967,7 @@
         </w:rPr>
         <w:t xml:space="preserve"> collaborative Vim editor built with </w:t>
       </w:r>
-      <w:hyperlink r:id="rId26" w:history="1">
+      <w:hyperlink r:id="rId27" w:history="1">
         <w:r>
           <w:rPr>
             <w:rStyle w:val="Hyperlink"/>
@@ -1986,7 +1986,7 @@
         </w:rPr>
         <w:t xml:space="preserve">; </w:t>
       </w:r>
-      <w:hyperlink r:id="rId27" w:history="1">
+      <w:hyperlink r:id="rId28" w:history="1">
         <w:r>
           <w:rPr>
             <w:rStyle w:val="Hyperlink"/>
@@ -2012,53 +2012,17 @@
           <w:szCs w:val="22"/>
         </w:rPr>
       </w:pPr>
-      <w:r>
-        <w:fldChar w:fldCharType="begin"/>
-      </w:r>
-      <w:r>
-        <w:instrText xml:space="preserve"> HYPERLINK "https://docs.amplify.aws/lib/graphqlapi/getting-started/q/platform/js" </w:instrText>
-      </w:r>
-      <w:r>
-        <w:fldChar w:fldCharType="separate"/>
-      </w:r>
-      <w:r>
-        <w:rPr>
-          <w:rStyle w:val="Hyperlink"/>
-          <w:rFonts w:ascii="IBM Plex Sans" w:hAnsi="IBM Plex Sans"/>
-          <w:sz w:val="22"/>
-          <w:szCs w:val="22"/>
-        </w:rPr>
-        <w:t xml:space="preserve">AWS Amplify serverless </w:t>
-      </w:r>
-      <w:proofErr w:type="spellStart"/>
-      <w:r>
-        <w:rPr>
-          <w:rStyle w:val="Hyperlink"/>
-          <w:rFonts w:ascii="IBM Plex Sans" w:hAnsi="IBM Plex Sans"/>
-          <w:sz w:val="22"/>
-          <w:szCs w:val="22"/>
-        </w:rPr>
-        <w:t>GraphQL</w:t>
-      </w:r>
-      <w:proofErr w:type="spellEnd"/>
-      <w:r>
-        <w:rPr>
-          <w:rStyle w:val="Hyperlink"/>
-          <w:rFonts w:ascii="IBM Plex Sans" w:hAnsi="IBM Plex Sans"/>
-          <w:sz w:val="22"/>
-          <w:szCs w:val="22"/>
-        </w:rPr>
-        <w:t xml:space="preserve"> API</w:t>
-      </w:r>
-      <w:r>
-        <w:rPr>
-          <w:rStyle w:val="Hyperlink"/>
-          <w:rFonts w:ascii="IBM Plex Sans" w:hAnsi="IBM Plex Sans"/>
-          <w:sz w:val="22"/>
-          <w:szCs w:val="22"/>
-        </w:rPr>
-        <w:fldChar w:fldCharType="end"/>
-      </w:r>
+      <w:hyperlink r:id="rId29" w:history="1">
+        <w:r>
+          <w:rPr>
+            <w:rStyle w:val="Hyperlink"/>
+            <w:rFonts w:ascii="IBM Plex Sans" w:hAnsi="IBM Plex Sans"/>
+            <w:sz w:val="22"/>
+            <w:szCs w:val="22"/>
+          </w:rPr>
+          <w:t>AWS Amplify serverless GraphQL API</w:t>
+        </w:r>
+      </w:hyperlink>
       <w:r>
         <w:rPr>
           <w:rFonts w:ascii="IBM Plex Sans" w:hAnsi="IBM Plex Sans"/>
@@ -2085,7 +2049,7 @@
           <w:szCs w:val="22"/>
         </w:rPr>
       </w:pPr>
-      <w:hyperlink r:id="rId28" w:history="1">
+      <w:hyperlink r:id="rId30" w:history="1">
         <w:r>
           <w:rPr>
             <w:rStyle w:val="Hyperlink"/>
@@ -2204,141 +2168,6 @@
         </w:rPr>
         <w:t xml:space="preserve">functional login system built from scratch, and integrated with </w:t>
       </w:r>
-      <w:hyperlink r:id="rId29" w:history="1">
-        <w:proofErr w:type="spellStart"/>
-        <w:r>
-          <w:rPr>
-            <w:rStyle w:val="Hyperlink"/>
-            <w:rFonts w:ascii="IBM Plex Sans" w:hAnsi="IBM Plex Sans"/>
-            <w:sz w:val="22"/>
-            <w:szCs w:val="22"/>
-          </w:rPr>
-          <w:t>Algolia’s</w:t>
-        </w:r>
-        <w:proofErr w:type="spellEnd"/>
-        <w:r>
-          <w:rPr>
-            <w:rStyle w:val="Hyperlink"/>
-            <w:rFonts w:ascii="IBM Plex Sans" w:hAnsi="IBM Plex Sans"/>
-            <w:sz w:val="22"/>
-            <w:szCs w:val="22"/>
-          </w:rPr>
-          <w:t xml:space="preserve"> </w:t>
-        </w:r>
-        <w:proofErr w:type="spellStart"/>
-        <w:r>
-          <w:rPr>
-            <w:rStyle w:val="Hyperlink"/>
-            <w:rFonts w:ascii="IBM Plex Sans" w:hAnsi="IBM Plex Sans"/>
-            <w:sz w:val="22"/>
-            <w:szCs w:val="22"/>
-          </w:rPr>
-          <w:t>InstantSearch</w:t>
-        </w:r>
-        <w:proofErr w:type="spellEnd"/>
-        <w:r>
-          <w:rPr>
-            <w:rStyle w:val="Hyperlink"/>
-            <w:rFonts w:ascii="IBM Plex Sans" w:hAnsi="IBM Plex Sans"/>
-            <w:sz w:val="22"/>
-            <w:szCs w:val="22"/>
-          </w:rPr>
-          <w:t xml:space="preserve"> API</w:t>
-        </w:r>
-      </w:hyperlink>
-    </w:p>
-    <w:p>
-      <w:pPr>
-        <w:rPr>
-          <w:rFonts w:ascii="IBM Plex Sans" w:hAnsi="IBM Plex Sans"/>
-          <w:sz w:val="6"/>
-          <w:szCs w:val="6"/>
-        </w:rPr>
-      </w:pPr>
-    </w:p>
-    <w:p>
-      <w:pPr>
-        <w:rPr>
-          <w:rFonts w:ascii="IBM Plex Sans" w:hAnsi="IBM Plex Sans"/>
-          <w:sz w:val="22"/>
-          <w:szCs w:val="22"/>
-        </w:rPr>
-      </w:pPr>
-      <w:hyperlink r:id="rId30" w:history="1">
-        <w:r>
-          <w:rPr>
-            <w:rStyle w:val="Hyperlink"/>
-            <w:rFonts w:ascii="IBM Plex Sans" w:hAnsi="IBM Plex Sans"/>
-            <w:b/>
-            <w:bCs/>
-            <w:sz w:val="22"/>
-            <w:szCs w:val="22"/>
-          </w:rPr>
-          <w:t>Monads in Java</w:t>
-        </w:r>
-      </w:hyperlink>
-      <w:r>
-        <w:rPr>
-          <w:rFonts w:ascii="IBM Plex Sans" w:hAnsi="IBM Plex Sans"/>
-          <w:sz w:val="22"/>
-          <w:szCs w:val="22"/>
-        </w:rPr>
-        <w:t xml:space="preserve">, Programming Languages Course, </w:t>
-      </w:r>
-      <w:r>
-        <w:rPr>
-          <w:rFonts w:ascii="IBM Plex Sans" w:hAnsi="IBM Plex Sans"/>
-          <w:sz w:val="22"/>
-          <w:szCs w:val="22"/>
-        </w:rPr>
-        <w:t>Oct 2020</w:t>
-      </w:r>
-    </w:p>
-    <w:p>
-      <w:pPr>
-        <w:pStyle w:val="ListParagraph"/>
-        <w:numPr>
-          <w:ilvl w:val="0"/>
-          <w:numId w:val="1"/>
-        </w:numPr>
-        <w:ind w:left="270" w:hanging="180"/>
-        <w:rPr>
-          <w:rFonts w:ascii="IBM Plex Sans" w:hAnsi="IBM Plex Sans"/>
-          <w:sz w:val="22"/>
-          <w:szCs w:val="22"/>
-        </w:rPr>
-      </w:pPr>
-      <w:r>
-        <w:rPr>
-          <w:rFonts w:ascii="IBM Plex Sans" w:hAnsi="IBM Plex Sans"/>
-          <w:sz w:val="22"/>
-          <w:szCs w:val="22"/>
-        </w:rPr>
-        <w:t>10-page summary research report explaining and implementing monads in Java</w:t>
-      </w:r>
-    </w:p>
-    <w:p>
-      <w:pPr>
-        <w:pStyle w:val="ListParagraph"/>
-        <w:numPr>
-          <w:ilvl w:val="0"/>
-          <w:numId w:val="1"/>
-        </w:numPr>
-        <w:ind w:left="270" w:hanging="180"/>
-        <w:rPr>
-          <w:rFonts w:ascii="IBM Plex Sans" w:hAnsi="IBM Plex Sans"/>
-          <w:sz w:val="22"/>
-          <w:szCs w:val="22"/>
-        </w:rPr>
-      </w:pPr>
-      <w:r>
-        <w:rPr>
-          <w:rFonts w:ascii="IBM Plex Sans" w:hAnsi="IBM Plex Sans"/>
-          <w:sz w:val="22"/>
-          <w:szCs w:val="22"/>
-        </w:rPr>
-        <w:t xml:space="preserve">Wrote body sections, code snippets for </w:t>
-      </w:r>
       <w:hyperlink r:id="rId31" w:history="1">
         <w:r>
           <w:rPr>
@@ -2347,55 +2176,9 @@
             <w:sz w:val="22"/>
             <w:szCs w:val="22"/>
           </w:rPr>
-          <w:t>Maybe</w:t>
+          <w:t>Algolia’s InstantSearch API</w:t>
         </w:r>
       </w:hyperlink>
-      <w:r>
-        <w:rPr>
-          <w:rFonts w:ascii="IBM Plex Sans" w:hAnsi="IBM Plex Sans"/>
-          <w:sz w:val="22"/>
-          <w:szCs w:val="22"/>
-        </w:rPr>
-        <w:t xml:space="preserve"> and </w:t>
-      </w:r>
-      <w:hyperlink r:id="rId32" w:history="1">
-        <w:r>
-          <w:rPr>
-            <w:rStyle w:val="Hyperlink"/>
-            <w:rFonts w:ascii="IBM Plex Sans" w:hAnsi="IBM Plex Sans"/>
-            <w:sz w:val="22"/>
-            <w:szCs w:val="22"/>
-          </w:rPr>
-          <w:t>Either</w:t>
-        </w:r>
-      </w:hyperlink>
-      <w:r>
-        <w:rPr>
-          <w:rFonts w:ascii="IBM Plex Sans" w:hAnsi="IBM Plex Sans"/>
-          <w:sz w:val="22"/>
-          <w:szCs w:val="22"/>
-        </w:rPr>
-        <w:t xml:space="preserve"> classes, </w:t>
-      </w:r>
-      <w:hyperlink r:id="rId33" w:history="1">
-        <w:r>
-          <w:rPr>
-            <w:rStyle w:val="Hyperlink"/>
-            <w:rFonts w:ascii="IBM Plex Sans" w:hAnsi="IBM Plex Sans"/>
-            <w:sz w:val="22"/>
-            <w:szCs w:val="22"/>
-          </w:rPr>
-          <w:t>tests</w:t>
-        </w:r>
-      </w:hyperlink>
-      <w:r>
-        <w:rPr>
-          <w:rFonts w:ascii="IBM Plex Sans" w:hAnsi="IBM Plex Sans"/>
-          <w:sz w:val="22"/>
-          <w:szCs w:val="22"/>
-        </w:rPr>
-        <w:t xml:space="preserve"> for conformity with monad laws </w:t>
-      </w:r>
     </w:p>
     <w:p>
       <w:pPr>
@@ -2410,11 +2193,20 @@
       <w:pPr>
         <w:rPr>
           <w:rFonts w:ascii="IBM Plex Sans" w:hAnsi="IBM Plex Sans"/>
-          <w:sz w:val="22"/>
-          <w:szCs w:val="22"/>
-        </w:rPr>
-      </w:pPr>
-      <w:hyperlink r:id="rId34" w:history="1">
+          <w:sz w:val="6"/>
+          <w:szCs w:val="6"/>
+        </w:rPr>
+      </w:pPr>
+    </w:p>
+    <w:p>
+      <w:pPr>
+        <w:rPr>
+          <w:rFonts w:ascii="IBM Plex Sans" w:hAnsi="IBM Plex Sans"/>
+          <w:sz w:val="22"/>
+          <w:szCs w:val="22"/>
+        </w:rPr>
+      </w:pPr>
+      <w:hyperlink r:id="rId32" w:history="1">
         <w:r>
           <w:rPr>
             <w:rStyle w:val="Hyperlink"/>

</xml_diff>